<commit_message>
Report + some screenshots
</commit_message>
<xml_diff>
--- a/CSC7054Report.docx
+++ b/CSC7054Report.docx
@@ -32,7 +32,7 @@
           <v:shape id="_x0000_s1026" type="#_x0000_t75" style="position:absolute;margin-left:-45.8pt;margin-top:-48.5pt;width:167.3pt;height:68pt;z-index:251658240;mso-position-horizontal-relative:text;mso-position-vertical-relative:text">
             <v:imagedata r:id="rId5" o:title=""/>
           </v:shape>
-          <o:OLEObject Type="Embed" ProgID="Unknown" ShapeID="_x0000_s1026" DrawAspect="Content" ObjectID="_1522769040" r:id="rId6"/>
+          <o:OLEObject Type="Embed" ProgID="Unknown" ShapeID="_x0000_s1026" DrawAspect="Content" ObjectID="_1523039528" r:id="rId6"/>
         </w:object>
       </w:r>
     </w:p>
@@ -234,44 +234,28 @@
           <w:sz w:val="32"/>
           <w:szCs w:val="32"/>
         </w:rPr>
-        <w:t xml:space="preserve"> - </w:t>
-      </w:r>
-      <w:r>
+        <w:t xml:space="preserve"> - 40060552</w:t>
+      </w:r>
+    </w:p>
+    <w:p>
+      <w:pPr>
+        <w:tabs>
+          <w:tab w:val="left" w:pos="900"/>
+          <w:tab w:val="left" w:pos="1350"/>
+        </w:tabs>
         <w:rPr>
           <w:rFonts w:ascii="Arial" w:hAnsi="Arial" w:cs="Arial"/>
           <w:sz w:val="32"/>
           <w:szCs w:val="32"/>
         </w:rPr>
-        <w:t>40060552</w:t>
-      </w:r>
-    </w:p>
-    <w:p>
-      <w:pPr>
-        <w:tabs>
-          <w:tab w:val="left" w:pos="900"/>
-          <w:tab w:val="left" w:pos="1350"/>
-        </w:tabs>
+      </w:pPr>
+      <w:r>
         <w:rPr>
           <w:rFonts w:ascii="Arial" w:hAnsi="Arial" w:cs="Arial"/>
           <w:sz w:val="32"/>
           <w:szCs w:val="32"/>
         </w:rPr>
-      </w:pPr>
-      <w:r>
-        <w:rPr>
-          <w:rFonts w:ascii="Arial" w:hAnsi="Arial" w:cs="Arial"/>
-          <w:sz w:val="32"/>
-          <w:szCs w:val="32"/>
-        </w:rPr>
-        <w:t xml:space="preserve">Sarah Law – </w:t>
-      </w:r>
-      <w:r>
-        <w:rPr>
-          <w:rFonts w:ascii="Arial" w:hAnsi="Arial" w:cs="Arial"/>
-          <w:sz w:val="32"/>
-          <w:szCs w:val="32"/>
-        </w:rPr>
-        <w:t>40080429</w:t>
+        <w:t>Sarah Law – 40080429</w:t>
       </w:r>
     </w:p>
     <w:p>
@@ -2674,18 +2658,11 @@
       </w:pPr>
       <w:r>
         <w:rPr>
-          <w:noProof/>
-        </w:rPr>
-      </w:r>
-      <w:r>
-        <w:rPr>
           <w:rFonts w:ascii="Arial" w:hAnsi="Arial" w:cs="Arial"/>
         </w:rPr>
         <w:pict>
-          <v:shape id="_x0000_s1027" type="#_x0000_t75" style="width:334.5pt;height:267pt;mso-left-percent:-10001;mso-top-percent:-10001;mso-position-horizontal:absolute;mso-position-horizontal-relative:char;mso-position-vertical:absolute;mso-position-vertical-relative:line;mso-left-percent:-10001;mso-top-percent:-10001">
+          <v:shape id="_x0000_i1026" type="#_x0000_t75" style="width:333.75pt;height:267pt;mso-left-percent:-10001;mso-top-percent:-10001;mso-position-horizontal:absolute;mso-position-horizontal-relative:char;mso-position-vertical:absolute;mso-position-vertical-relative:line;mso-left-percent:-10001;mso-top-percent:-10001">
             <v:imagedata r:id="rId9" o:title="13073219_1377908912235280_926169717_o"/>
-            <w10:wrap type="none"/>
-            <w10:anchorlock/>
           </v:shape>
         </w:pict>
       </w:r>
@@ -3481,25 +3458,38 @@
         <w:rPr>
           <w:rFonts w:ascii="Arial" w:hAnsi="Arial" w:cs="Arial"/>
         </w:rPr>
-        <w:t>The code behind and XML for these pieces of functionality follows:</w:t>
-      </w:r>
-    </w:p>
-    <w:p>
-      <w:pPr>
-        <w:tabs>
-          <w:tab w:val="left" w:pos="900"/>
-          <w:tab w:val="left" w:pos="1350"/>
-        </w:tabs>
-        <w:rPr>
-          <w:rFonts w:ascii="Arial" w:hAnsi="Arial" w:cs="Arial"/>
-        </w:rPr>
-      </w:pPr>
-    </w:p>
-    <w:p>
-      <w:pPr>
-        <w:tabs>
-          <w:tab w:val="left" w:pos="900"/>
-          <w:tab w:val="left" w:pos="1350"/>
+        <w:t>The code behind and XML for these pieces of functionality follows</w:t>
+      </w:r>
+      <w:r>
+        <w:rPr>
+          <w:rFonts w:ascii="Arial" w:hAnsi="Arial" w:cs="Arial"/>
+        </w:rPr>
+        <w:t>, thought for the purposes of this report this has been cut down</w:t>
+      </w:r>
+      <w:r>
+        <w:rPr>
+          <w:rFonts w:ascii="Arial" w:hAnsi="Arial" w:cs="Arial"/>
+        </w:rPr>
+        <w:t>:</w:t>
+      </w:r>
+    </w:p>
+    <w:p>
+      <w:pPr>
+        <w:tabs>
+          <w:tab w:val="left" w:pos="900"/>
+          <w:tab w:val="left" w:pos="1350"/>
+        </w:tabs>
+        <w:rPr>
+          <w:rFonts w:ascii="Arial" w:hAnsi="Arial" w:cs="Arial"/>
+        </w:rPr>
+      </w:pPr>
+    </w:p>
+    <w:p>
+      <w:pPr>
+        <w:tabs>
+          <w:tab w:val="left" w:pos="900"/>
+          <w:tab w:val="left" w:pos="1350"/>
+          <w:tab w:val="center" w:pos="4513"/>
         </w:tabs>
         <w:rPr>
           <w:rFonts w:ascii="Arial" w:hAnsi="Arial" w:cs="Arial"/>
@@ -3533,6 +3523,193 @@
         <w:tabs>
           <w:tab w:val="left" w:pos="900"/>
           <w:tab w:val="left" w:pos="1350"/>
+          <w:tab w:val="center" w:pos="4513"/>
+        </w:tabs>
+        <w:rPr>
+          <w:rFonts w:ascii="Arial" w:hAnsi="Arial" w:cs="Arial"/>
+        </w:rPr>
+      </w:pPr>
+      <w:r>
+        <w:rPr>
+          <w:noProof/>
+        </w:rPr>
+        <w:pict>
+          <v:shape id="_x0000_s1029" type="#_x0000_t75" style="position:absolute;margin-left:.75pt;margin-top:32.1pt;width:147.8pt;height:255.75pt;z-index:251666432;mso-position-horizontal-relative:text;mso-position-vertical-relative:text;mso-width-relative:page;mso-height-relative:page">
+            <v:imagedata r:id="rId14" o:title="Screenshot_2016-04-24-21-39-03" croptop="2610f" cropleft="877f"/>
+            <w10:wrap type="square"/>
+          </v:shape>
+        </w:pict>
+      </w:r>
+      <w:r>
+        <w:rPr>
+          <w:rFonts w:ascii="Arial" w:hAnsi="Arial" w:cs="Arial"/>
+        </w:rPr>
+        <w:t xml:space="preserve">Below is some example code for the Journal list functionality in this application, it uses a </w:t>
+      </w:r>
+      <w:proofErr w:type="spellStart"/>
+      <w:r>
+        <w:rPr>
+          <w:rFonts w:ascii="Arial" w:hAnsi="Arial" w:cs="Arial"/>
+        </w:rPr>
+        <w:t>listview</w:t>
+      </w:r>
+      <w:proofErr w:type="spellEnd"/>
+      <w:r>
+        <w:rPr>
+          <w:rFonts w:ascii="Arial" w:hAnsi="Arial" w:cs="Arial"/>
+        </w:rPr>
+        <w:t xml:space="preserve"> which is populated from the database behind to display the entries.</w:t>
+      </w:r>
+    </w:p>
+    <w:p>
+      <w:pPr>
+        <w:tabs>
+          <w:tab w:val="left" w:pos="900"/>
+          <w:tab w:val="left" w:pos="1350"/>
+        </w:tabs>
+        <w:rPr>
+          <w:rFonts w:ascii="Arial" w:hAnsi="Arial" w:cs="Arial"/>
+          <w:u w:val="single"/>
+        </w:rPr>
+      </w:pPr>
+    </w:p>
+    <w:p>
+      <w:pPr>
+        <w:tabs>
+          <w:tab w:val="left" w:pos="900"/>
+          <w:tab w:val="left" w:pos="1350"/>
+        </w:tabs>
+        <w:rPr>
+          <w:rFonts w:ascii="Arial" w:hAnsi="Arial" w:cs="Arial"/>
+          <w:u w:val="single"/>
+        </w:rPr>
+      </w:pPr>
+    </w:p>
+    <w:p>
+      <w:pPr>
+        <w:tabs>
+          <w:tab w:val="left" w:pos="900"/>
+          <w:tab w:val="left" w:pos="1350"/>
+        </w:tabs>
+        <w:rPr>
+          <w:rFonts w:ascii="Arial" w:hAnsi="Arial" w:cs="Arial"/>
+          <w:u w:val="single"/>
+        </w:rPr>
+      </w:pPr>
+    </w:p>
+    <w:p>
+      <w:pPr>
+        <w:tabs>
+          <w:tab w:val="left" w:pos="900"/>
+          <w:tab w:val="left" w:pos="1350"/>
+        </w:tabs>
+        <w:rPr>
+          <w:rFonts w:ascii="Arial" w:hAnsi="Arial" w:cs="Arial"/>
+          <w:u w:val="single"/>
+        </w:rPr>
+      </w:pPr>
+    </w:p>
+    <w:p>
+      <w:pPr>
+        <w:tabs>
+          <w:tab w:val="left" w:pos="900"/>
+          <w:tab w:val="left" w:pos="1350"/>
+        </w:tabs>
+        <w:rPr>
+          <w:rFonts w:ascii="Arial" w:hAnsi="Arial" w:cs="Arial"/>
+          <w:u w:val="single"/>
+        </w:rPr>
+      </w:pPr>
+    </w:p>
+    <w:p>
+      <w:pPr>
+        <w:tabs>
+          <w:tab w:val="left" w:pos="900"/>
+          <w:tab w:val="left" w:pos="1350"/>
+        </w:tabs>
+        <w:rPr>
+          <w:rFonts w:ascii="Arial" w:hAnsi="Arial" w:cs="Arial"/>
+          <w:u w:val="single"/>
+        </w:rPr>
+      </w:pPr>
+    </w:p>
+    <w:p>
+      <w:pPr>
+        <w:tabs>
+          <w:tab w:val="left" w:pos="900"/>
+          <w:tab w:val="left" w:pos="1350"/>
+        </w:tabs>
+        <w:rPr>
+          <w:rFonts w:ascii="Arial" w:hAnsi="Arial" w:cs="Arial"/>
+          <w:u w:val="single"/>
+        </w:rPr>
+      </w:pPr>
+    </w:p>
+    <w:p>
+      <w:pPr>
+        <w:tabs>
+          <w:tab w:val="left" w:pos="900"/>
+          <w:tab w:val="left" w:pos="1350"/>
+        </w:tabs>
+        <w:rPr>
+          <w:rFonts w:ascii="Arial" w:hAnsi="Arial" w:cs="Arial"/>
+          <w:u w:val="single"/>
+        </w:rPr>
+      </w:pPr>
+    </w:p>
+    <w:p>
+      <w:pPr>
+        <w:tabs>
+          <w:tab w:val="left" w:pos="900"/>
+          <w:tab w:val="left" w:pos="1350"/>
+        </w:tabs>
+        <w:rPr>
+          <w:rFonts w:ascii="Arial" w:hAnsi="Arial" w:cs="Arial"/>
+          <w:u w:val="single"/>
+        </w:rPr>
+      </w:pPr>
+    </w:p>
+    <w:p>
+      <w:pPr>
+        <w:tabs>
+          <w:tab w:val="left" w:pos="900"/>
+          <w:tab w:val="left" w:pos="1350"/>
+        </w:tabs>
+        <w:rPr>
+          <w:rFonts w:ascii="Arial" w:hAnsi="Arial" w:cs="Arial"/>
+          <w:u w:val="single"/>
+        </w:rPr>
+      </w:pPr>
+    </w:p>
+    <w:p>
+      <w:pPr>
+        <w:tabs>
+          <w:tab w:val="left" w:pos="900"/>
+          <w:tab w:val="left" w:pos="1350"/>
+        </w:tabs>
+        <w:rPr>
+          <w:rFonts w:ascii="Arial" w:hAnsi="Arial" w:cs="Arial"/>
+          <w:u w:val="single"/>
+        </w:rPr>
+      </w:pPr>
+    </w:p>
+    <w:p>
+      <w:pPr>
+        <w:tabs>
+          <w:tab w:val="left" w:pos="900"/>
+          <w:tab w:val="left" w:pos="1350"/>
+        </w:tabs>
+        <w:rPr>
+          <w:rFonts w:ascii="Arial" w:hAnsi="Arial" w:cs="Arial"/>
+          <w:u w:val="single"/>
+        </w:rPr>
+      </w:pPr>
+    </w:p>
+    <w:p>
+      <w:pPr>
+        <w:tabs>
+          <w:tab w:val="left" w:pos="900"/>
+          <w:tab w:val="left" w:pos="1350"/>
         </w:tabs>
         <w:rPr>
           <w:rFonts w:ascii="Arial" w:hAnsi="Arial" w:cs="Arial"/>
@@ -3567,26 +3744,106 @@
         </w:tabs>
         <w:rPr>
           <w:rFonts w:ascii="Arial" w:hAnsi="Arial" w:cs="Arial"/>
-          <w:u w:val="single"/>
-        </w:rPr>
-      </w:pPr>
-    </w:p>
-    <w:p>
-      <w:pPr>
-        <w:tabs>
-          <w:tab w:val="left" w:pos="900"/>
-          <w:tab w:val="left" w:pos="1350"/>
-        </w:tabs>
-        <w:rPr>
-          <w:rFonts w:ascii="Arial" w:hAnsi="Arial" w:cs="Arial"/>
-          <w:u w:val="single"/>
-        </w:rPr>
-      </w:pPr>
-      <w:r>
-        <w:rPr>
-          <w:rFonts w:ascii="Arial" w:hAnsi="Arial" w:cs="Arial"/>
-          <w:u w:val="single"/>
-        </w:rPr>
+        </w:rPr>
+      </w:pPr>
+      <w:r>
+        <w:rPr>
+          <w:rFonts w:ascii="Arial" w:hAnsi="Arial" w:cs="Arial"/>
+        </w:rPr>
+        <w:t>Below is some example code for the Map function of the application, this section displays all of the recorded entries at their corresponding location on the world map.</w:t>
+      </w:r>
+    </w:p>
+    <w:p>
+      <w:pPr>
+        <w:tabs>
+          <w:tab w:val="left" w:pos="900"/>
+          <w:tab w:val="left" w:pos="1350"/>
+        </w:tabs>
+        <w:rPr>
+          <w:rFonts w:ascii="Arial" w:hAnsi="Arial" w:cs="Arial"/>
+          <w:u w:val="single"/>
+        </w:rPr>
+      </w:pPr>
+    </w:p>
+    <w:p>
+      <w:pPr>
+        <w:tabs>
+          <w:tab w:val="left" w:pos="900"/>
+          <w:tab w:val="left" w:pos="1350"/>
+        </w:tabs>
+        <w:rPr>
+          <w:rFonts w:ascii="Arial" w:hAnsi="Arial" w:cs="Arial"/>
+          <w:u w:val="single"/>
+        </w:rPr>
+      </w:pPr>
+    </w:p>
+    <w:p>
+      <w:pPr>
+        <w:tabs>
+          <w:tab w:val="left" w:pos="900"/>
+          <w:tab w:val="left" w:pos="1350"/>
+        </w:tabs>
+        <w:rPr>
+          <w:rFonts w:ascii="Arial" w:hAnsi="Arial" w:cs="Arial"/>
+          <w:u w:val="single"/>
+        </w:rPr>
+      </w:pPr>
+    </w:p>
+    <w:p>
+      <w:pPr>
+        <w:tabs>
+          <w:tab w:val="left" w:pos="900"/>
+          <w:tab w:val="left" w:pos="1350"/>
+        </w:tabs>
+        <w:rPr>
+          <w:rFonts w:ascii="Arial" w:hAnsi="Arial" w:cs="Arial"/>
+          <w:u w:val="single"/>
+        </w:rPr>
+      </w:pPr>
+    </w:p>
+    <w:p>
+      <w:pPr>
+        <w:tabs>
+          <w:tab w:val="left" w:pos="900"/>
+          <w:tab w:val="left" w:pos="1350"/>
+        </w:tabs>
+        <w:rPr>
+          <w:rFonts w:ascii="Arial" w:hAnsi="Arial" w:cs="Arial"/>
+          <w:u w:val="single"/>
+        </w:rPr>
+      </w:pPr>
+    </w:p>
+    <w:p>
+      <w:pPr>
+        <w:tabs>
+          <w:tab w:val="left" w:pos="900"/>
+          <w:tab w:val="left" w:pos="1350"/>
+        </w:tabs>
+        <w:rPr>
+          <w:rFonts w:ascii="Arial" w:hAnsi="Arial" w:cs="Arial"/>
+          <w:u w:val="single"/>
+        </w:rPr>
+      </w:pPr>
+    </w:p>
+    <w:p>
+      <w:pPr>
+        <w:tabs>
+          <w:tab w:val="left" w:pos="900"/>
+          <w:tab w:val="left" w:pos="1350"/>
+        </w:tabs>
+        <w:rPr>
+          <w:rFonts w:ascii="Arial" w:hAnsi="Arial" w:cs="Arial"/>
+          <w:u w:val="single"/>
+        </w:rPr>
+      </w:pPr>
+      <w:bookmarkStart w:id="0" w:name="_GoBack"/>
+      <w:bookmarkEnd w:id="0"/>
+      <w:r>
+        <w:rPr>
+          <w:rFonts w:ascii="Arial" w:hAnsi="Arial" w:cs="Arial"/>
+          <w:u w:val="single"/>
+        </w:rPr>
+        <w:lastRenderedPageBreak/>
         <w:t>New Journal Entry</w:t>
       </w:r>
     </w:p>
@@ -3598,6 +3855,150 @@
         </w:tabs>
         <w:rPr>
           <w:rFonts w:ascii="Arial" w:hAnsi="Arial" w:cs="Arial"/>
+        </w:rPr>
+      </w:pPr>
+      <w:r>
+        <w:rPr>
+          <w:rFonts w:ascii="Arial" w:hAnsi="Arial" w:cs="Arial"/>
+        </w:rPr>
+        <w:t>This section allows the end user to input</w:t>
+      </w:r>
+      <w:r>
+        <w:rPr>
+          <w:rFonts w:ascii="Arial" w:hAnsi="Arial" w:cs="Arial"/>
+        </w:rPr>
+        <w:t xml:space="preserve"> new journal entries which will be stored in the database and shown in the list and map views.</w:t>
+      </w:r>
+    </w:p>
+    <w:p>
+      <w:pPr>
+        <w:tabs>
+          <w:tab w:val="left" w:pos="900"/>
+          <w:tab w:val="left" w:pos="1350"/>
+        </w:tabs>
+        <w:rPr>
+          <w:rFonts w:ascii="Arial" w:hAnsi="Arial" w:cs="Arial"/>
+        </w:rPr>
+      </w:pPr>
+      <w:r>
+        <w:rPr>
+          <w:noProof/>
+        </w:rPr>
+        <w:pict>
+          <v:shape id="_x0000_s1030" type="#_x0000_t75" style="position:absolute;margin-left:0;margin-top:4.25pt;width:210.15pt;height:326.25pt;z-index:251668480;mso-position-horizontal-relative:text;mso-position-vertical-relative:text;mso-width-relative:page;mso-height-relative:page">
+            <v:imagedata r:id="rId15" o:title="Screenshot_2016-04-24-21-38-56" croptop="8318f"/>
+            <w10:wrap type="square"/>
+          </v:shape>
+        </w:pict>
+      </w:r>
+    </w:p>
+    <w:p>
+      <w:pPr>
+        <w:tabs>
+          <w:tab w:val="left" w:pos="900"/>
+          <w:tab w:val="left" w:pos="1350"/>
+        </w:tabs>
+        <w:rPr>
+          <w:rFonts w:ascii="Arial" w:hAnsi="Arial" w:cs="Arial"/>
+        </w:rPr>
+      </w:pPr>
+    </w:p>
+    <w:p>
+      <w:pPr>
+        <w:tabs>
+          <w:tab w:val="left" w:pos="900"/>
+          <w:tab w:val="left" w:pos="1350"/>
+        </w:tabs>
+        <w:rPr>
+          <w:rFonts w:ascii="Arial" w:hAnsi="Arial" w:cs="Arial"/>
+        </w:rPr>
+      </w:pPr>
+    </w:p>
+    <w:p>
+      <w:pPr>
+        <w:tabs>
+          <w:tab w:val="left" w:pos="900"/>
+          <w:tab w:val="left" w:pos="1350"/>
+        </w:tabs>
+        <w:rPr>
+          <w:rFonts w:ascii="Arial" w:hAnsi="Arial" w:cs="Arial"/>
+        </w:rPr>
+      </w:pPr>
+    </w:p>
+    <w:p>
+      <w:pPr>
+        <w:tabs>
+          <w:tab w:val="left" w:pos="900"/>
+          <w:tab w:val="left" w:pos="1350"/>
+        </w:tabs>
+        <w:rPr>
+          <w:rFonts w:ascii="Arial" w:hAnsi="Arial" w:cs="Arial"/>
+        </w:rPr>
+      </w:pPr>
+    </w:p>
+    <w:p>
+      <w:pPr>
+        <w:tabs>
+          <w:tab w:val="left" w:pos="900"/>
+          <w:tab w:val="left" w:pos="1350"/>
+        </w:tabs>
+        <w:rPr>
+          <w:rFonts w:ascii="Arial" w:hAnsi="Arial" w:cs="Arial"/>
+        </w:rPr>
+      </w:pPr>
+    </w:p>
+    <w:p>
+      <w:pPr>
+        <w:tabs>
+          <w:tab w:val="left" w:pos="900"/>
+          <w:tab w:val="left" w:pos="1350"/>
+        </w:tabs>
+        <w:rPr>
+          <w:rFonts w:ascii="Arial" w:hAnsi="Arial" w:cs="Arial"/>
+        </w:rPr>
+      </w:pPr>
+    </w:p>
+    <w:p>
+      <w:pPr>
+        <w:tabs>
+          <w:tab w:val="left" w:pos="900"/>
+          <w:tab w:val="left" w:pos="1350"/>
+        </w:tabs>
+        <w:rPr>
+          <w:rFonts w:ascii="Arial" w:hAnsi="Arial" w:cs="Arial"/>
+        </w:rPr>
+      </w:pPr>
+    </w:p>
+    <w:p>
+      <w:pPr>
+        <w:tabs>
+          <w:tab w:val="left" w:pos="900"/>
+          <w:tab w:val="left" w:pos="1350"/>
+        </w:tabs>
+        <w:rPr>
+          <w:rFonts w:ascii="Arial" w:hAnsi="Arial" w:cs="Arial"/>
+        </w:rPr>
+      </w:pPr>
+    </w:p>
+    <w:p>
+      <w:pPr>
+        <w:tabs>
+          <w:tab w:val="left" w:pos="900"/>
+          <w:tab w:val="left" w:pos="1350"/>
+        </w:tabs>
+        <w:rPr>
+          <w:rFonts w:ascii="Arial" w:hAnsi="Arial" w:cs="Arial"/>
+        </w:rPr>
+      </w:pPr>
+    </w:p>
+    <w:p>
+      <w:pPr>
+        <w:tabs>
+          <w:tab w:val="left" w:pos="900"/>
+          <w:tab w:val="left" w:pos="1350"/>
+        </w:tabs>
+        <w:rPr>
+          <w:rFonts w:ascii="Arial" w:hAnsi="Arial" w:cs="Arial"/>
           <w:u w:val="single"/>
         </w:rPr>
       </w:pPr>
@@ -3632,6 +4033,25 @@
           <w:u w:val="single"/>
         </w:rPr>
       </w:pPr>
+      <w:r>
+        <w:rPr>
+          <w:rFonts w:ascii="Arial" w:hAnsi="Arial" w:cs="Arial"/>
+          <w:u w:val="single"/>
+        </w:rPr>
+        <w:t>This page allows the end user to set their home location to be used when no other location can be found for example if there is no internet connection.</w:t>
+      </w:r>
+    </w:p>
+    <w:p>
+      <w:pPr>
+        <w:tabs>
+          <w:tab w:val="left" w:pos="900"/>
+          <w:tab w:val="left" w:pos="1350"/>
+        </w:tabs>
+        <w:rPr>
+          <w:rFonts w:ascii="Arial" w:hAnsi="Arial" w:cs="Arial"/>
+          <w:u w:val="single"/>
+        </w:rPr>
+      </w:pPr>
     </w:p>
     <w:p>
       <w:pPr>
@@ -3660,6 +4080,25 @@
         </w:tabs>
         <w:rPr>
           <w:rFonts w:ascii="Arial" w:hAnsi="Arial" w:cs="Arial"/>
+          <w:u w:val="single"/>
+        </w:rPr>
+      </w:pPr>
+      <w:r>
+        <w:rPr>
+          <w:rFonts w:ascii="Arial" w:hAnsi="Arial" w:cs="Arial"/>
+          <w:u w:val="single"/>
+        </w:rPr>
+        <w:t>Here the user is shown a display of the main icons on the menu screen and an in depth description of what they do so there is no confusion.</w:t>
+      </w:r>
+    </w:p>
+    <w:p>
+      <w:pPr>
+        <w:tabs>
+          <w:tab w:val="left" w:pos="900"/>
+          <w:tab w:val="left" w:pos="1350"/>
+        </w:tabs>
+        <w:rPr>
+          <w:rFonts w:ascii="Arial" w:hAnsi="Arial" w:cs="Arial"/>
           <w:color w:val="FF0000"/>
         </w:rPr>
       </w:pPr>
@@ -3713,6 +4152,30 @@
         </w:rPr>
         <w:t>Plan of Work</w:t>
       </w:r>
+    </w:p>
+    <w:p>
+      <w:pPr>
+        <w:tabs>
+          <w:tab w:val="left" w:pos="900"/>
+          <w:tab w:val="left" w:pos="1350"/>
+        </w:tabs>
+        <w:rPr>
+          <w:rFonts w:ascii="Arial" w:hAnsi="Arial" w:cs="Arial"/>
+          <w:color w:val="FF0000"/>
+        </w:rPr>
+      </w:pPr>
+    </w:p>
+    <w:p>
+      <w:pPr>
+        <w:tabs>
+          <w:tab w:val="left" w:pos="900"/>
+          <w:tab w:val="left" w:pos="1350"/>
+        </w:tabs>
+        <w:rPr>
+          <w:rFonts w:ascii="Arial" w:hAnsi="Arial" w:cs="Arial"/>
+          <w:color w:val="FF0000"/>
+        </w:rPr>
+      </w:pPr>
     </w:p>
     <w:p>
       <w:pPr>
@@ -3766,7 +4229,7 @@
         </w:rPr>
         <w:t xml:space="preserve">Google Developers - </w:t>
       </w:r>
-      <w:hyperlink r:id="rId14" w:history="1">
+      <w:hyperlink r:id="rId16" w:history="1">
         <w:r>
           <w:rPr>
             <w:rStyle w:val="Hyperlink"/>
@@ -3805,7 +4268,7 @@
         </w:rPr>
         <w:t xml:space="preserve"> - </w:t>
       </w:r>
-      <w:hyperlink r:id="rId15" w:history="1">
+      <w:hyperlink r:id="rId17" w:history="1">
         <w:r>
           <w:rPr>
             <w:rStyle w:val="Hyperlink"/>
@@ -3844,7 +4307,7 @@
         </w:rPr>
         <w:t xml:space="preserve"> - </w:t>
       </w:r>
-      <w:hyperlink r:id="rId16" w:history="1">
+      <w:hyperlink r:id="rId18" w:history="1">
         <w:r>
           <w:rPr>
             <w:rStyle w:val="Hyperlink"/>
@@ -3883,7 +4346,7 @@
         </w:rPr>
         <w:t xml:space="preserve"> - </w:t>
       </w:r>
-      <w:hyperlink r:id="rId17" w:history="1">
+      <w:hyperlink r:id="rId19" w:history="1">
         <w:r>
           <w:rPr>
             <w:rStyle w:val="Hyperlink"/>
@@ -3914,7 +4377,7 @@
         </w:rPr>
         <w:t xml:space="preserve">XDA Developers - </w:t>
       </w:r>
-      <w:hyperlink r:id="rId18" w:history="1">
+      <w:hyperlink r:id="rId20" w:history="1">
         <w:r>
           <w:rPr>
             <w:rStyle w:val="Hyperlink"/>
@@ -3943,9 +4406,10 @@
         <w:rPr>
           <w:rFonts w:ascii="Arial" w:hAnsi="Arial" w:cs="Arial"/>
         </w:rPr>
+        <w:lastRenderedPageBreak/>
         <w:t xml:space="preserve">Android Authority - </w:t>
       </w:r>
-      <w:hyperlink r:id="rId19" w:history="1">
+      <w:hyperlink r:id="rId21" w:history="1">
         <w:r>
           <w:rPr>
             <w:rStyle w:val="Hyperlink"/>
@@ -3954,8 +4418,6 @@
           <w:t>http://www.androidauthority.com/</w:t>
         </w:r>
       </w:hyperlink>
-      <w:bookmarkStart w:id="0" w:name="_GoBack"/>
-      <w:bookmarkEnd w:id="0"/>
     </w:p>
     <w:p>
       <w:pPr>

</xml_diff>